<commit_message>
Add Docker on Tools
</commit_message>
<xml_diff>
--- a/Konstantinos Bonis Resume.docx
+++ b/Konstantinos Bonis Resume.docx
@@ -1,6 +1,6 @@
 
 <file path=word/document.xml><?xml version="1.0" encoding="utf-8"?>
-<w:document xmlns:wpc="http://schemas.microsoft.com/office/word/2010/wordprocessingCanvas" xmlns:cx="http://schemas.microsoft.com/office/drawing/2014/chartex" xmlns:cx1="http://schemas.microsoft.com/office/drawing/2015/9/8/chartex" xmlns:mc="http://schemas.openxmlformats.org/markup-compatibility/2006" xmlns:o="urn:schemas-microsoft-com:office:office" xmlns:r="http://schemas.openxmlformats.org/officeDocument/2006/relationships" xmlns:m="http://schemas.openxmlformats.org/officeDocument/2006/math" xmlns:v="urn:schemas-microsoft-com:vml" xmlns:wp14="http://schemas.microsoft.com/office/word/2010/wordprocessingDrawing" xmlns:wp="http://schemas.openxmlformats.org/drawingml/2006/wordprocessingDrawing" xmlns:w10="urn:schemas-microsoft-com:office:word" xmlns:w="http://schemas.openxmlformats.org/wordprocessingml/2006/main" xmlns:w14="http://schemas.microsoft.com/office/word/2010/wordml" xmlns:w15="http://schemas.microsoft.com/office/word/2012/wordml" xmlns:w16se="http://schemas.microsoft.com/office/word/2015/wordml/symex" xmlns:wpg="http://schemas.microsoft.com/office/word/2010/wordprocessingGroup" xmlns:wpi="http://schemas.microsoft.com/office/word/2010/wordprocessingInk" xmlns:wne="http://schemas.microsoft.com/office/word/2006/wordml" xmlns:wps="http://schemas.microsoft.com/office/word/2010/wordprocessingShape" mc:Ignorable="w14 w15 w16se wp14">
+<w:document xmlns:wpc="http://schemas.microsoft.com/office/word/2010/wordprocessingCanvas" xmlns:mo="http://schemas.microsoft.com/office/mac/office/2008/main" xmlns:mc="http://schemas.openxmlformats.org/markup-compatibility/2006" xmlns:mv="urn:schemas-microsoft-com:mac:vml" xmlns:o="urn:schemas-microsoft-com:office:office" xmlns:r="http://schemas.openxmlformats.org/officeDocument/2006/relationships" xmlns:m="http://schemas.openxmlformats.org/officeDocument/2006/math" xmlns:v="urn:schemas-microsoft-com:vml" xmlns:wp14="http://schemas.microsoft.com/office/word/2010/wordprocessingDrawing" xmlns:wp="http://schemas.openxmlformats.org/drawingml/2006/wordprocessingDrawing" xmlns:w10="urn:schemas-microsoft-com:office:word" xmlns:w="http://schemas.openxmlformats.org/wordprocessingml/2006/main" xmlns:w14="http://schemas.microsoft.com/office/word/2010/wordml" xmlns:w15="http://schemas.microsoft.com/office/word/2012/wordml" xmlns:wpg="http://schemas.microsoft.com/office/word/2010/wordprocessingGroup" xmlns:wpi="http://schemas.microsoft.com/office/word/2010/wordprocessingInk" xmlns:wne="http://schemas.microsoft.com/office/word/2006/wordml" xmlns:wps="http://schemas.microsoft.com/office/word/2010/wordprocessingShape" mc:Ignorable="w14 w15 wp14">
   <w:background w:color="FFFFFF"/>
   <w:body>
     <w:p>
@@ -65,7 +65,25 @@
           <w:sz w:val="16"/>
           <w:szCs w:val="16"/>
         </w:rPr>
-        <w:t xml:space="preserve"> Tollcross </w:t>
+        <w:t xml:space="preserve"> </w:t>
+      </w:r>
+      <w:proofErr w:type="spellStart"/>
+      <w:r>
+        <w:rPr>
+          <w:color w:val="0F243E"/>
+          <w:sz w:val="16"/>
+          <w:szCs w:val="16"/>
+        </w:rPr>
+        <w:t>Tollcross</w:t>
+      </w:r>
+      <w:proofErr w:type="spellEnd"/>
+      <w:r>
+        <w:rPr>
+          <w:color w:val="0F243E"/>
+          <w:sz w:val="16"/>
+          <w:szCs w:val="16"/>
+        </w:rPr>
+        <w:t xml:space="preserve"> </w:t>
       </w:r>
       <w:r>
         <w:rPr>
@@ -215,7 +233,10 @@
               <w:t xml:space="preserve"> any kind of project a business needs. </w:t>
             </w:r>
             <w:r>
-              <w:t>I configure DevOps tools and  lead</w:t>
+              <w:t>I configure DevOps tools and</w:t>
+            </w:r>
+            <w:r>
+              <w:t xml:space="preserve"> lead</w:t>
             </w:r>
             <w:r>
               <w:t xml:space="preserve"> the team to </w:t>
@@ -357,7 +378,23 @@
                 <w:sz w:val="20"/>
                 <w:szCs w:val="20"/>
               </w:rPr>
-              <w:t xml:space="preserve"> JavaScript, TypeScript, C#,</w:t>
+              <w:t xml:space="preserve"> JavaScript, </w:t>
+            </w:r>
+            <w:proofErr w:type="spellStart"/>
+            <w:r>
+              <w:rPr>
+                <w:sz w:val="20"/>
+                <w:szCs w:val="20"/>
+              </w:rPr>
+              <w:t>TypeScript</w:t>
+            </w:r>
+            <w:proofErr w:type="spellEnd"/>
+            <w:r>
+              <w:rPr>
+                <w:sz w:val="20"/>
+                <w:szCs w:val="20"/>
+              </w:rPr>
+              <w:t>, C#,</w:t>
             </w:r>
             <w:r>
               <w:rPr>
@@ -743,8 +780,17 @@
                 <w:sz w:val="20"/>
                 <w:szCs w:val="20"/>
               </w:rPr>
-              <w:t xml:space="preserve"> Openshift</w:t>
-            </w:r>
+              <w:t xml:space="preserve"> </w:t>
+            </w:r>
+            <w:proofErr w:type="spellStart"/>
+            <w:r>
+              <w:rPr>
+                <w:sz w:val="20"/>
+                <w:szCs w:val="20"/>
+              </w:rPr>
+              <w:t>Openshift</w:t>
+            </w:r>
+            <w:proofErr w:type="spellEnd"/>
             <w:r>
               <w:rPr>
                 <w:sz w:val="20"/>
@@ -785,8 +831,17 @@
                 <w:sz w:val="20"/>
                 <w:szCs w:val="20"/>
               </w:rPr>
-              <w:t>, Centera</w:t>
-            </w:r>
+              <w:t xml:space="preserve">, </w:t>
+            </w:r>
+            <w:proofErr w:type="spellStart"/>
+            <w:r>
+              <w:rPr>
+                <w:sz w:val="20"/>
+                <w:szCs w:val="20"/>
+              </w:rPr>
+              <w:t>Centera</w:t>
+            </w:r>
+            <w:proofErr w:type="spellEnd"/>
           </w:p>
         </w:tc>
       </w:tr>
@@ -840,14 +895,7 @@
                 <w:sz w:val="20"/>
                 <w:szCs w:val="20"/>
               </w:rPr>
-              <w:t>Agile Scrum</w:t>
-            </w:r>
-            <w:r>
-              <w:rPr>
-                <w:sz w:val="20"/>
-                <w:szCs w:val="20"/>
-              </w:rPr>
-              <w:t>/Kanban</w:t>
+              <w:t>Agile</w:t>
             </w:r>
             <w:r>
               <w:rPr>
@@ -917,8 +965,17 @@
                 <w:sz w:val="20"/>
                 <w:szCs w:val="20"/>
               </w:rPr>
-              <w:t xml:space="preserve"> Microservices</w:t>
-            </w:r>
+              <w:t xml:space="preserve"> </w:t>
+            </w:r>
+            <w:proofErr w:type="spellStart"/>
+            <w:r>
+              <w:rPr>
+                <w:sz w:val="20"/>
+                <w:szCs w:val="20"/>
+              </w:rPr>
+              <w:t>Microservices</w:t>
+            </w:r>
+            <w:proofErr w:type="spellEnd"/>
           </w:p>
         </w:tc>
       </w:tr>
@@ -1126,7 +1183,55 @@
                 <w:sz w:val="20"/>
                 <w:szCs w:val="20"/>
               </w:rPr>
-              <w:t xml:space="preserve"> Elastic Search, Fluentd, Kibana,</w:t>
+              <w:t xml:space="preserve"> Docker</w:t>
+            </w:r>
+            <w:bookmarkStart w:id="0" w:name="_GoBack"/>
+            <w:bookmarkEnd w:id="0"/>
+            <w:r>
+              <w:rPr>
+                <w:sz w:val="20"/>
+                <w:szCs w:val="20"/>
+              </w:rPr>
+              <w:t>,</w:t>
+            </w:r>
+            <w:r>
+              <w:rPr>
+                <w:sz w:val="20"/>
+                <w:szCs w:val="20"/>
+              </w:rPr>
+              <w:t xml:space="preserve"> Elastic Search, </w:t>
+            </w:r>
+            <w:proofErr w:type="spellStart"/>
+            <w:r>
+              <w:rPr>
+                <w:sz w:val="20"/>
+                <w:szCs w:val="20"/>
+              </w:rPr>
+              <w:t>Fluentd</w:t>
+            </w:r>
+            <w:proofErr w:type="spellEnd"/>
+            <w:r>
+              <w:rPr>
+                <w:sz w:val="20"/>
+                <w:szCs w:val="20"/>
+              </w:rPr>
+              <w:t xml:space="preserve">, </w:t>
+            </w:r>
+            <w:proofErr w:type="spellStart"/>
+            <w:r>
+              <w:rPr>
+                <w:sz w:val="20"/>
+                <w:szCs w:val="20"/>
+              </w:rPr>
+              <w:t>Kibana</w:t>
+            </w:r>
+            <w:proofErr w:type="spellEnd"/>
+            <w:r>
+              <w:rPr>
+                <w:sz w:val="20"/>
+                <w:szCs w:val="20"/>
+              </w:rPr>
+              <w:t>,</w:t>
             </w:r>
             <w:r>
               <w:rPr>
@@ -1373,6 +1478,13 @@
                 <w:sz w:val="20"/>
                 <w:szCs w:val="20"/>
               </w:rPr>
+              <w:t>,</w:t>
+            </w:r>
+            <w:r>
+              <w:rPr>
+                <w:sz w:val="20"/>
+                <w:szCs w:val="20"/>
+              </w:rPr>
               <w:t xml:space="preserve"> </w:t>
             </w:r>
             <w:r>
@@ -1443,8 +1555,17 @@
                 <w:sz w:val="20"/>
                 <w:szCs w:val="20"/>
               </w:rPr>
-              <w:t>I configure devops</w:t>
-            </w:r>
+              <w:t xml:space="preserve">I configure </w:t>
+            </w:r>
+            <w:proofErr w:type="spellStart"/>
+            <w:r>
+              <w:rPr>
+                <w:sz w:val="20"/>
+                <w:szCs w:val="20"/>
+              </w:rPr>
+              <w:t>devops</w:t>
+            </w:r>
+            <w:proofErr w:type="spellEnd"/>
             <w:r>
               <w:rPr>
                 <w:sz w:val="20"/>
@@ -1562,7 +1683,23 @@
                 <w:sz w:val="20"/>
                 <w:szCs w:val="20"/>
               </w:rPr>
-              <w:t xml:space="preserve"> a REST service bridge between a C# application and Centera Dell. Technologies:</w:t>
+              <w:t xml:space="preserve"> a REST service bridge between a C# application and </w:t>
+            </w:r>
+            <w:proofErr w:type="spellStart"/>
+            <w:r>
+              <w:rPr>
+                <w:sz w:val="20"/>
+                <w:szCs w:val="20"/>
+              </w:rPr>
+              <w:t>Centera</w:t>
+            </w:r>
+            <w:proofErr w:type="spellEnd"/>
+            <w:r>
+              <w:rPr>
+                <w:sz w:val="20"/>
+                <w:szCs w:val="20"/>
+              </w:rPr>
+              <w:t xml:space="preserve"> Dell. Technologies:</w:t>
             </w:r>
             <w:r>
               <w:rPr>
@@ -1578,7 +1715,25 @@
                 <w:sz w:val="20"/>
                 <w:szCs w:val="20"/>
               </w:rPr>
-              <w:t>C#, Java, REST, Spring, Centera, Maven, GIT, JBoss</w:t>
+              <w:t xml:space="preserve">C#, Java, REST, Spring, </w:t>
+            </w:r>
+            <w:proofErr w:type="spellStart"/>
+            <w:r>
+              <w:rPr>
+                <w:color w:val="808080" w:themeColor="background1" w:themeShade="80"/>
+                <w:sz w:val="20"/>
+                <w:szCs w:val="20"/>
+              </w:rPr>
+              <w:t>Centera</w:t>
+            </w:r>
+            <w:proofErr w:type="spellEnd"/>
+            <w:r>
+              <w:rPr>
+                <w:color w:val="808080" w:themeColor="background1" w:themeShade="80"/>
+                <w:sz w:val="20"/>
+                <w:szCs w:val="20"/>
+              </w:rPr>
+              <w:t>, Maven, GIT, JBoss</w:t>
             </w:r>
           </w:p>
           <w:p>
@@ -1615,6 +1770,7 @@
               </w:rPr>
               <w:t xml:space="preserve"> </w:t>
             </w:r>
+            <w:proofErr w:type="spellStart"/>
             <w:r>
               <w:rPr>
                 <w:b/>
@@ -1623,6 +1779,7 @@
               </w:rPr>
               <w:t>Locsan</w:t>
             </w:r>
+            <w:proofErr w:type="spellEnd"/>
             <w:r>
               <w:rPr>
                 <w:b/>
@@ -1935,6 +2092,7 @@
               </w:rPr>
               <w:t xml:space="preserve"> </w:t>
             </w:r>
+            <w:proofErr w:type="spellStart"/>
             <w:r>
               <w:rPr>
                 <w:b/>
@@ -1943,6 +2101,7 @@
               </w:rPr>
               <w:t>Eortho</w:t>
             </w:r>
+            <w:proofErr w:type="spellEnd"/>
             <w:r>
               <w:rPr>
                 <w:b/>
@@ -2021,14 +2180,32 @@
                 <w:sz w:val="20"/>
                 <w:szCs w:val="20"/>
               </w:rPr>
-              <w:t>EFK Proof Of Concept</w:t>
-            </w:r>
+              <w:t xml:space="preserve">EFK Proof </w:t>
+            </w:r>
+            <w:proofErr w:type="gramStart"/>
             <w:r>
               <w:rPr>
                 <w:b/>
                 <w:sz w:val="20"/>
                 <w:szCs w:val="20"/>
               </w:rPr>
+              <w:t>Of</w:t>
+            </w:r>
+            <w:proofErr w:type="gramEnd"/>
+            <w:r>
+              <w:rPr>
+                <w:b/>
+                <w:sz w:val="20"/>
+                <w:szCs w:val="20"/>
+              </w:rPr>
+              <w:t xml:space="preserve"> Concept</w:t>
+            </w:r>
+            <w:r>
+              <w:rPr>
+                <w:b/>
+                <w:sz w:val="20"/>
+                <w:szCs w:val="20"/>
+              </w:rPr>
               <w:t xml:space="preserve"> (remote)</w:t>
             </w:r>
             <w:r>
@@ -2128,8 +2305,17 @@
                 <w:sz w:val="20"/>
                 <w:szCs w:val="20"/>
               </w:rPr>
-              <w:t xml:space="preserve"> to Openshift</w:t>
-            </w:r>
+              <w:t xml:space="preserve"> to </w:t>
+            </w:r>
+            <w:proofErr w:type="spellStart"/>
+            <w:r>
+              <w:rPr>
+                <w:sz w:val="20"/>
+                <w:szCs w:val="20"/>
+              </w:rPr>
+              <w:t>Openshift</w:t>
+            </w:r>
+            <w:proofErr w:type="spellEnd"/>
             <w:r>
               <w:rPr>
                 <w:sz w:val="20"/>
@@ -2156,7 +2342,39 @@
                 <w:sz w:val="20"/>
                 <w:szCs w:val="20"/>
               </w:rPr>
-              <w:t xml:space="preserve"> Elastic Search, Fluentd and Kibana. </w:t>
+              <w:t xml:space="preserve"> Elastic Search, </w:t>
+            </w:r>
+            <w:proofErr w:type="spellStart"/>
+            <w:r>
+              <w:rPr>
+                <w:sz w:val="20"/>
+                <w:szCs w:val="20"/>
+              </w:rPr>
+              <w:t>Fluentd</w:t>
+            </w:r>
+            <w:proofErr w:type="spellEnd"/>
+            <w:r>
+              <w:rPr>
+                <w:sz w:val="20"/>
+                <w:szCs w:val="20"/>
+              </w:rPr>
+              <w:t xml:space="preserve"> and </w:t>
+            </w:r>
+            <w:proofErr w:type="spellStart"/>
+            <w:r>
+              <w:rPr>
+                <w:sz w:val="20"/>
+                <w:szCs w:val="20"/>
+              </w:rPr>
+              <w:t>Kibana</w:t>
+            </w:r>
+            <w:proofErr w:type="spellEnd"/>
+            <w:r>
+              <w:rPr>
+                <w:sz w:val="20"/>
+                <w:szCs w:val="20"/>
+              </w:rPr>
+              <w:t xml:space="preserve">. </w:t>
             </w:r>
             <w:r>
               <w:rPr>
@@ -2229,6 +2447,7 @@
               </w:rPr>
               <w:t xml:space="preserve"> Maven, GIT, </w:t>
             </w:r>
+            <w:proofErr w:type="spellStart"/>
             <w:r>
               <w:rPr>
                 <w:color w:val="808080" w:themeColor="background1" w:themeShade="80"/>
@@ -2237,14 +2456,43 @@
               </w:rPr>
               <w:t>Openshift</w:t>
             </w:r>
-            <w:r>
-              <w:rPr>
-                <w:color w:val="808080" w:themeColor="background1" w:themeShade="80"/>
-                <w:sz w:val="20"/>
-                <w:szCs w:val="20"/>
-              </w:rPr>
-              <w:t>, Elastic Search, Fluentd, Kibana</w:t>
-            </w:r>
+            <w:proofErr w:type="spellEnd"/>
+            <w:r>
+              <w:rPr>
+                <w:color w:val="808080" w:themeColor="background1" w:themeShade="80"/>
+                <w:sz w:val="20"/>
+                <w:szCs w:val="20"/>
+              </w:rPr>
+              <w:t xml:space="preserve">, Elastic Search, </w:t>
+            </w:r>
+            <w:proofErr w:type="spellStart"/>
+            <w:r>
+              <w:rPr>
+                <w:color w:val="808080" w:themeColor="background1" w:themeShade="80"/>
+                <w:sz w:val="20"/>
+                <w:szCs w:val="20"/>
+              </w:rPr>
+              <w:t>Fluentd</w:t>
+            </w:r>
+            <w:proofErr w:type="spellEnd"/>
+            <w:r>
+              <w:rPr>
+                <w:color w:val="808080" w:themeColor="background1" w:themeShade="80"/>
+                <w:sz w:val="20"/>
+                <w:szCs w:val="20"/>
+              </w:rPr>
+              <w:t xml:space="preserve">, </w:t>
+            </w:r>
+            <w:proofErr w:type="spellStart"/>
+            <w:r>
+              <w:rPr>
+                <w:color w:val="808080" w:themeColor="background1" w:themeShade="80"/>
+                <w:sz w:val="20"/>
+                <w:szCs w:val="20"/>
+              </w:rPr>
+              <w:t>Kibana</w:t>
+            </w:r>
+            <w:proofErr w:type="spellEnd"/>
           </w:p>
           <w:p>
             <w:pPr>
@@ -3272,7 +3520,23 @@
                 <w:sz w:val="20"/>
                 <w:szCs w:val="20"/>
               </w:rPr>
-              <w:t xml:space="preserve"> xls report. </w:t>
+              <w:t xml:space="preserve"> </w:t>
+            </w:r>
+            <w:proofErr w:type="spellStart"/>
+            <w:r>
+              <w:rPr>
+                <w:sz w:val="20"/>
+                <w:szCs w:val="20"/>
+              </w:rPr>
+              <w:t>xls</w:t>
+            </w:r>
+            <w:proofErr w:type="spellEnd"/>
+            <w:r>
+              <w:rPr>
+                <w:sz w:val="20"/>
+                <w:szCs w:val="20"/>
+              </w:rPr>
+              <w:t xml:space="preserve"> report. </w:t>
             </w:r>
             <w:r>
               <w:rPr>
@@ -4803,16 +5067,7 @@
                 <w:sz w:val="20"/>
                 <w:szCs w:val="20"/>
               </w:rPr>
-              <w:t>. Offered computer essentials classes for beginners</w:t>
-            </w:r>
-            <w:bookmarkStart w:id="0" w:name="_GoBack"/>
-            <w:bookmarkEnd w:id="0"/>
-            <w:r>
-              <w:rPr>
-                <w:sz w:val="20"/>
-                <w:szCs w:val="20"/>
-              </w:rPr>
-              <w:t>.</w:t>
+              <w:t>. Offered computer essentials classes for beginners.</w:t>
             </w:r>
           </w:p>
           <w:p>
@@ -5156,14 +5411,30 @@
                 <w:sz w:val="20"/>
                 <w:szCs w:val="20"/>
               </w:rPr>
-              <w:t xml:space="preserve"> Java Applications accord</w:t>
-            </w:r>
-            <w:r>
-              <w:rPr>
-                <w:sz w:val="20"/>
-                <w:szCs w:val="20"/>
-              </w:rPr>
-              <w:t>ing to the Agile principles. R</w:t>
+              <w:t xml:space="preserve"> Java Applications </w:t>
+            </w:r>
+            <w:proofErr w:type="gramStart"/>
+            <w:r>
+              <w:rPr>
+                <w:sz w:val="20"/>
+                <w:szCs w:val="20"/>
+              </w:rPr>
+              <w:t>accord</w:t>
+            </w:r>
+            <w:r>
+              <w:rPr>
+                <w:sz w:val="20"/>
+                <w:szCs w:val="20"/>
+              </w:rPr>
+              <w:t>ing to</w:t>
+            </w:r>
+            <w:proofErr w:type="gramEnd"/>
+            <w:r>
+              <w:rPr>
+                <w:sz w:val="20"/>
+                <w:szCs w:val="20"/>
+              </w:rPr>
+              <w:t xml:space="preserve"> the Agile principles. R</w:t>
             </w:r>
             <w:r>
               <w:rPr>
@@ -5576,7 +5847,25 @@
                 <w:sz w:val="20"/>
                 <w:szCs w:val="20"/>
               </w:rPr>
-              <w:t>- Thesis, Estimate cost for connectin</w:t>
+              <w:t xml:space="preserve">- Thesis, </w:t>
+            </w:r>
+            <w:proofErr w:type="gramStart"/>
+            <w:r>
+              <w:rPr>
+                <w:color w:val="808080"/>
+                <w:sz w:val="20"/>
+                <w:szCs w:val="20"/>
+              </w:rPr>
+              <w:t>Estimate</w:t>
+            </w:r>
+            <w:proofErr w:type="gramEnd"/>
+            <w:r>
+              <w:rPr>
+                <w:color w:val="808080"/>
+                <w:sz w:val="20"/>
+                <w:szCs w:val="20"/>
+              </w:rPr>
+              <w:t xml:space="preserve"> cost for connectin</w:t>
             </w:r>
             <w:r>
               <w:rPr>
@@ -5664,15 +5953,33 @@
                 <w:sz w:val="20"/>
                 <w:szCs w:val="20"/>
               </w:rPr>
-              <w:t>- Embedded ABS System on a remote</w:t>
-            </w:r>
-            <w:r>
-              <w:rPr>
-                <w:color w:val="808080"/>
-                <w:sz w:val="20"/>
-                <w:szCs w:val="20"/>
-              </w:rPr>
-              <w:t xml:space="preserve"> control car using VHDL, C/C++</w:t>
+              <w:t xml:space="preserve">- Embedded ABS System on a </w:t>
+            </w:r>
+            <w:proofErr w:type="gramStart"/>
+            <w:r>
+              <w:rPr>
+                <w:color w:val="808080"/>
+                <w:sz w:val="20"/>
+                <w:szCs w:val="20"/>
+              </w:rPr>
+              <w:t>remote</w:t>
+            </w:r>
+            <w:r>
+              <w:rPr>
+                <w:color w:val="808080"/>
+                <w:sz w:val="20"/>
+                <w:szCs w:val="20"/>
+              </w:rPr>
+              <w:t xml:space="preserve"> control</w:t>
+            </w:r>
+            <w:proofErr w:type="gramEnd"/>
+            <w:r>
+              <w:rPr>
+                <w:color w:val="808080"/>
+                <w:sz w:val="20"/>
+                <w:szCs w:val="20"/>
+              </w:rPr>
+              <w:t xml:space="preserve"> car using VHDL, C/C++</w:t>
             </w:r>
           </w:p>
           <w:p>
@@ -5713,6 +6020,7 @@
                 <w:szCs w:val="20"/>
               </w:rPr>
             </w:pPr>
+            <w:proofErr w:type="spellStart"/>
             <w:r>
               <w:rPr>
                 <w:sz w:val="20"/>
@@ -5720,6 +6028,7 @@
               </w:rPr>
               <w:t>Openshift</w:t>
             </w:r>
+            <w:proofErr w:type="spellEnd"/>
             <w:r>
               <w:rPr>
                 <w:sz w:val="20"/>
@@ -5877,8 +6186,17 @@
                 <w:sz w:val="20"/>
                 <w:szCs w:val="20"/>
               </w:rPr>
-              <w:t xml:space="preserve"> Openshift</w:t>
-            </w:r>
+              <w:t xml:space="preserve"> </w:t>
+            </w:r>
+            <w:proofErr w:type="spellStart"/>
+            <w:r>
+              <w:rPr>
+                <w:sz w:val="20"/>
+                <w:szCs w:val="20"/>
+              </w:rPr>
+              <w:t>Openshift</w:t>
+            </w:r>
+            <w:proofErr w:type="spellEnd"/>
             <w:r>
               <w:rPr>
                 <w:sz w:val="20"/>
@@ -6077,7 +6395,7 @@
 </file>
 
 <file path=word/styles.xml><?xml version="1.0" encoding="utf-8"?>
-<w:styles xmlns:mc="http://schemas.openxmlformats.org/markup-compatibility/2006" xmlns:r="http://schemas.openxmlformats.org/officeDocument/2006/relationships" xmlns:w="http://schemas.openxmlformats.org/wordprocessingml/2006/main" xmlns:w14="http://schemas.microsoft.com/office/word/2010/wordml" xmlns:w15="http://schemas.microsoft.com/office/word/2012/wordml" xmlns:w16se="http://schemas.microsoft.com/office/word/2015/wordml/symex" mc:Ignorable="w14 w15 w16se">
+<w:styles xmlns:mc="http://schemas.openxmlformats.org/markup-compatibility/2006" xmlns:r="http://schemas.openxmlformats.org/officeDocument/2006/relationships" xmlns:w="http://schemas.openxmlformats.org/wordprocessingml/2006/main" xmlns:w14="http://schemas.microsoft.com/office/word/2010/wordml" xmlns:w15="http://schemas.microsoft.com/office/word/2012/wordml" mc:Ignorable="w14 w15">
   <w:docDefaults>
     <w:rPrDefault>
       <w:rPr>
@@ -6095,7 +6413,7 @@
       </w:pPr>
     </w:pPrDefault>
   </w:docDefaults>
-  <w:latentStyles w:defLockedState="0" w:defUIPriority="99" w:defSemiHidden="0" w:defUnhideWhenUsed="0" w:defQFormat="0" w:count="371">
+  <w:latentStyles w:defLockedState="0" w:defUIPriority="99" w:defSemiHidden="0" w:defUnhideWhenUsed="0" w:defQFormat="0" w:count="382">
     <w:lsdException w:name="Normal" w:uiPriority="0" w:qFormat="1"/>
     <w:lsdException w:name="heading 1" w:uiPriority="9" w:qFormat="1"/>
     <w:lsdException w:name="heading 2" w:semiHidden="1" w:uiPriority="9" w:unhideWhenUsed="1" w:qFormat="1"/>
@@ -6201,7 +6519,6 @@
     <w:lsdException w:name="HTML Sample" w:semiHidden="1" w:unhideWhenUsed="1"/>
     <w:lsdException w:name="HTML Typewriter" w:semiHidden="1" w:unhideWhenUsed="1"/>
     <w:lsdException w:name="HTML Variable" w:semiHidden="1" w:unhideWhenUsed="1"/>
-    <w:lsdException w:name="Normal Table" w:semiHidden="1" w:unhideWhenUsed="1"/>
     <w:lsdException w:name="annotation subject" w:semiHidden="1" w:unhideWhenUsed="1"/>
     <w:lsdException w:name="No List" w:semiHidden="1" w:unhideWhenUsed="1"/>
     <w:lsdException w:name="Outline List 1" w:semiHidden="1" w:unhideWhenUsed="1"/>
@@ -6247,11 +6564,9 @@
     <w:lsdException w:name="Table Subtle 1" w:semiHidden="1" w:unhideWhenUsed="1"/>
     <w:lsdException w:name="Table Subtle 2" w:semiHidden="1" w:unhideWhenUsed="1"/>
     <w:lsdException w:name="Table Web 1" w:semiHidden="1" w:unhideWhenUsed="1"/>
-    <w:lsdException w:name="Table Web 2" w:semiHidden="1" w:unhideWhenUsed="1"/>
     <w:lsdException w:name="Table Web 3" w:semiHidden="1" w:unhideWhenUsed="1"/>
     <w:lsdException w:name="Balloon Text" w:semiHidden="1" w:unhideWhenUsed="1"/>
     <w:lsdException w:name="Table Grid" w:uiPriority="39"/>
-    <w:lsdException w:name="Table Theme" w:semiHidden="1" w:unhideWhenUsed="1"/>
     <w:lsdException w:name="Placeholder Text" w:semiHidden="1"/>
     <w:lsdException w:name="No Spacing" w:uiPriority="1" w:qFormat="1"/>
     <w:lsdException w:name="Light Shading" w:uiPriority="60"/>
@@ -6467,6 +6782,8 @@
     <w:lsdException w:name="List Table 5 Dark Accent 6" w:uiPriority="50"/>
     <w:lsdException w:name="List Table 6 Colorful Accent 6" w:uiPriority="51"/>
     <w:lsdException w:name="List Table 7 Colorful Accent 6" w:uiPriority="52"/>
+    <w:lsdException w:name="Mention" w:semiHidden="1" w:unhideWhenUsed="1"/>
+    <w:lsdException w:name="Smart Hyperlink" w:semiHidden="1" w:unhideWhenUsed="1"/>
   </w:latentStyles>
   <w:style w:type="paragraph" w:default="1" w:styleId="Normal">
     <w:name w:val="Normal"/>
@@ -6647,6 +6964,13 @@
     <w:tblPr>
       <w:tblStyleRowBandSize w:val="1"/>
       <w:tblStyleColBandSize w:val="1"/>
+      <w:tblInd w:w="0" w:type="dxa"/>
+      <w:tblCellMar>
+        <w:top w:w="0" w:type="dxa"/>
+        <w:left w:w="108" w:type="dxa"/>
+        <w:bottom w:w="0" w:type="dxa"/>
+        <w:right w:w="108" w:type="dxa"/>
+      </w:tblCellMar>
     </w:tblPr>
   </w:style>
   <w:style w:type="character" w:styleId="Hyperlink">
@@ -6929,7 +7253,7 @@
 </file>
 
 <file path=customXml/itemProps1.xml><?xml version="1.0" encoding="utf-8"?>
-<ds:datastoreItem xmlns:ds="http://schemas.openxmlformats.org/officeDocument/2006/customXml" ds:itemID="{34746AA1-11D3-4AD5-8B29-D3C154A0C404}">
+<ds:datastoreItem xmlns:ds="http://schemas.openxmlformats.org/officeDocument/2006/customXml" ds:itemID="{A0BB46F3-3BBB-6F49-8285-A5F07CAE2205}">
   <ds:schemaRefs>
     <ds:schemaRef ds:uri="http://schemas.openxmlformats.org/officeDocument/2006/bibliography"/>
   </ds:schemaRefs>

</xml_diff>

<commit_message>
Add hypervisors on projects
</commit_message>
<xml_diff>
--- a/Konstantinos Bonis Resume.docx
+++ b/Konstantinos Bonis Resume.docx
@@ -2253,6 +2253,13 @@
               </w:rPr>
               <w:t>, REST API, Hibernate, Oracle DB, GIT, Jenkins, Sonar, JBoss, Docker, RHEL, Ubuntu</w:t>
             </w:r>
+            <w:r>
+              <w:rPr>
+                <w:rFonts w:asciiTheme="minorHAnsi" w:eastAsia="Times New Roman" w:hAnsiTheme="minorHAnsi"/>
+                <w:color w:val="808080" w:themeColor="background1" w:themeShade="80"/>
+              </w:rPr>
+              <w:t>, Hyper-V</w:t>
+            </w:r>
           </w:p>
           <w:p>
             <w:pPr>
@@ -2488,6 +2495,15 @@
               </w:rPr>
               <w:t>hift, Ubuntu</w:t>
             </w:r>
+            <w:r>
+              <w:rPr>
+                <w:rFonts w:asciiTheme="minorHAnsi" w:eastAsia="Times New Roman" w:hAnsiTheme="minorHAnsi"/>
+                <w:color w:val="808080" w:themeColor="background1" w:themeShade="80"/>
+              </w:rPr>
+              <w:t>, VirtualBox</w:t>
+            </w:r>
+            <w:bookmarkStart w:id="1" w:name="_GoBack"/>
+            <w:bookmarkEnd w:id="1"/>
           </w:p>
           <w:p>
             <w:pPr>
@@ -2980,8 +2996,6 @@
               </w:rPr>
               <w:t xml:space="preserve"> / Training</w:t>
             </w:r>
-            <w:bookmarkStart w:id="1" w:name="_GoBack"/>
-            <w:bookmarkEnd w:id="1"/>
           </w:p>
           <w:p>
             <w:pPr>
@@ -4342,7 +4356,7 @@
 </file>
 
 <file path=customXml/itemProps1.xml><?xml version="1.0" encoding="utf-8"?>
-<ds:datastoreItem xmlns:ds="http://schemas.openxmlformats.org/officeDocument/2006/customXml" ds:itemID="{1E747291-6932-5845-A1D5-6DCEF99084A1}">
+<ds:datastoreItem xmlns:ds="http://schemas.openxmlformats.org/officeDocument/2006/customXml" ds:itemID="{E77CF0ED-1F4E-0442-B8B5-AFE42226215A}">
   <ds:schemaRefs>
     <ds:schemaRef ds:uri="http://schemas.openxmlformats.org/officeDocument/2006/bibliography"/>
   </ds:schemaRefs>

</xml_diff>

<commit_message>
Add OOP and and achievements
</commit_message>
<xml_diff>
--- a/Konstantinos Bonis Resume.docx
+++ b/Konstantinos Bonis Resume.docx
@@ -587,8 +587,6 @@
             <w:pPr>
               <w:rPr>
                 <w:rFonts w:asciiTheme="minorHAnsi" w:hAnsiTheme="minorHAnsi"/>
-                <w:sz w:val="22"/>
-                <w:szCs w:val="22"/>
               </w:rPr>
             </w:pPr>
             <w:r>
@@ -874,15 +872,7 @@
                 <w:sz w:val="22"/>
                 <w:szCs w:val="22"/>
               </w:rPr>
-              <w:t xml:space="preserve">, </w:t>
-            </w:r>
-            <w:r>
-              <w:rPr>
-                <w:rFonts w:asciiTheme="minorHAnsi" w:hAnsiTheme="minorHAnsi"/>
-                <w:sz w:val="22"/>
-                <w:szCs w:val="22"/>
-              </w:rPr>
-              <w:t>AWS,</w:t>
+              <w:t>, AWS,</w:t>
             </w:r>
             <w:r>
               <w:rPr>
@@ -906,15 +896,7 @@
                 <w:sz w:val="22"/>
                 <w:szCs w:val="22"/>
               </w:rPr>
-              <w:t xml:space="preserve">, </w:t>
-            </w:r>
-            <w:r>
-              <w:rPr>
-                <w:rFonts w:asciiTheme="minorHAnsi" w:hAnsiTheme="minorHAnsi"/>
-                <w:sz w:val="22"/>
-                <w:szCs w:val="22"/>
-              </w:rPr>
-              <w:t>Hypervisors</w:t>
+              <w:t>, Hypervisors</w:t>
             </w:r>
             <w:r>
               <w:rPr>
@@ -1043,23 +1025,7 @@
                 <w:sz w:val="22"/>
                 <w:szCs w:val="22"/>
               </w:rPr>
-              <w:t xml:space="preserve">Agile, </w:t>
-            </w:r>
-            <w:r>
-              <w:rPr>
-                <w:rFonts w:asciiTheme="minorHAnsi" w:hAnsiTheme="minorHAnsi"/>
-                <w:sz w:val="22"/>
-                <w:szCs w:val="22"/>
-              </w:rPr>
-              <w:t>Microservices</w:t>
-            </w:r>
-            <w:r>
-              <w:rPr>
-                <w:rFonts w:asciiTheme="minorHAnsi" w:hAnsiTheme="minorHAnsi"/>
-                <w:sz w:val="22"/>
-                <w:szCs w:val="22"/>
-              </w:rPr>
-              <w:t>,</w:t>
+              <w:t>Agile, Microservices,</w:t>
             </w:r>
             <w:r>
               <w:rPr>
@@ -1071,6 +1037,12 @@
               <w:rPr>
                 <w:rFonts w:asciiTheme="minorHAnsi" w:hAnsiTheme="minorHAnsi"/>
               </w:rPr>
+              <w:t xml:space="preserve">OOP, </w:t>
+            </w:r>
+            <w:r>
+              <w:rPr>
+                <w:rFonts w:asciiTheme="minorHAnsi" w:hAnsiTheme="minorHAnsi"/>
+              </w:rPr>
               <w:t xml:space="preserve">TDD, </w:t>
             </w:r>
             <w:r>
@@ -1091,23 +1063,7 @@
                 <w:sz w:val="22"/>
                 <w:szCs w:val="22"/>
               </w:rPr>
-              <w:t xml:space="preserve"> Design Patterns</w:t>
-            </w:r>
-            <w:r>
-              <w:rPr>
-                <w:rFonts w:asciiTheme="minorHAnsi" w:hAnsiTheme="minorHAnsi"/>
-                <w:sz w:val="22"/>
-                <w:szCs w:val="22"/>
-              </w:rPr>
-              <w:t>, SOLID</w:t>
-            </w:r>
-            <w:r>
-              <w:rPr>
-                <w:rFonts w:asciiTheme="minorHAnsi" w:hAnsiTheme="minorHAnsi"/>
-                <w:sz w:val="22"/>
-                <w:szCs w:val="22"/>
-              </w:rPr>
-              <w:t xml:space="preserve">, Pair Programming </w:t>
+              <w:t xml:space="preserve"> Design Patterns, SOLID, Pair Programming </w:t>
             </w:r>
           </w:p>
           <w:p>
@@ -2208,8 +2164,6 @@
             <w:pPr>
               <w:rPr>
                 <w:rFonts w:asciiTheme="minorHAnsi" w:eastAsia="Times New Roman" w:hAnsiTheme="minorHAnsi"/>
-                <w:sz w:val="22"/>
-                <w:szCs w:val="22"/>
               </w:rPr>
             </w:pPr>
             <w:r>
@@ -2502,8 +2456,6 @@
               </w:rPr>
               <w:t>, VirtualBox</w:t>
             </w:r>
-            <w:bookmarkStart w:id="1" w:name="_GoBack"/>
-            <w:bookmarkEnd w:id="1"/>
           </w:p>
           <w:p>
             <w:pPr>
@@ -3032,8 +2984,6 @@
             <w:pPr>
               <w:rPr>
                 <w:rFonts w:asciiTheme="minorHAnsi" w:hAnsiTheme="minorHAnsi"/>
-                <w:sz w:val="22"/>
-                <w:szCs w:val="22"/>
               </w:rPr>
             </w:pPr>
             <w:r>
@@ -3050,8 +3000,6 @@
               <w:rPr>
                 <w:rFonts w:asciiTheme="minorHAnsi" w:hAnsiTheme="minorHAnsi"/>
                 <w:color w:val="808080"/>
-                <w:sz w:val="22"/>
-                <w:szCs w:val="22"/>
               </w:rPr>
             </w:pPr>
             <w:r>
@@ -3087,8 +3035,6 @@
               <w:rPr>
                 <w:rFonts w:asciiTheme="minorHAnsi" w:hAnsiTheme="minorHAnsi"/>
                 <w:color w:val="808080"/>
-                <w:sz w:val="22"/>
-                <w:szCs w:val="22"/>
               </w:rPr>
             </w:pPr>
             <w:r>
@@ -3106,8 +3052,6 @@
               <w:rPr>
                 <w:rFonts w:asciiTheme="minorHAnsi" w:hAnsiTheme="minorHAnsi"/>
                 <w:color w:val="808080"/>
-                <w:sz w:val="22"/>
-                <w:szCs w:val="22"/>
               </w:rPr>
             </w:pPr>
             <w:r>
@@ -3125,8 +3069,6 @@
               <w:rPr>
                 <w:rFonts w:asciiTheme="minorHAnsi" w:hAnsiTheme="minorHAnsi"/>
                 <w:color w:val="808080" w:themeColor="background1" w:themeShade="80"/>
-                <w:sz w:val="22"/>
-                <w:szCs w:val="22"/>
               </w:rPr>
             </w:pPr>
             <w:r>
@@ -3152,8 +3094,6 @@
               <w:rPr>
                 <w:rFonts w:asciiTheme="minorHAnsi" w:hAnsiTheme="minorHAnsi"/>
                 <w:color w:val="808080" w:themeColor="background1" w:themeShade="80"/>
-                <w:sz w:val="22"/>
-                <w:szCs w:val="22"/>
               </w:rPr>
             </w:pPr>
             <w:r>
@@ -3187,8 +3127,6 @@
               <w:rPr>
                 <w:rFonts w:asciiTheme="minorHAnsi" w:hAnsiTheme="minorHAnsi"/>
                 <w:color w:val="808080"/>
-                <w:sz w:val="22"/>
-                <w:szCs w:val="22"/>
               </w:rPr>
             </w:pPr>
             <w:r>
@@ -3255,7 +3193,7 @@
               <w:rPr>
                 <w:rFonts w:asciiTheme="minorHAnsi" w:hAnsiTheme="minorHAnsi"/>
               </w:rPr>
-              <w:t>Accomplishments</w:t>
+              <w:t>Achievements</w:t>
             </w:r>
           </w:p>
           <w:p>
@@ -3293,34 +3231,26 @@
             <w:pPr>
               <w:rPr>
                 <w:rFonts w:asciiTheme="minorHAnsi" w:hAnsiTheme="minorHAnsi"/>
+                <w:sz w:val="22"/>
+                <w:szCs w:val="22"/>
+              </w:rPr>
+            </w:pPr>
+            <w:r>
+              <w:rPr>
+                <w:rFonts w:asciiTheme="minorHAnsi" w:hAnsiTheme="minorHAnsi"/>
+                <w:sz w:val="22"/>
+                <w:szCs w:val="22"/>
+              </w:rPr>
+              <w:t xml:space="preserve">Member of golden award team of SLC, </w:t>
+            </w:r>
+            <w:r>
+              <w:rPr>
+                <w:rFonts w:asciiTheme="minorHAnsi" w:hAnsiTheme="minorHAnsi"/>
                 <w:color w:val="808080" w:themeColor="background1" w:themeShade="80"/>
                 <w:sz w:val="22"/>
                 <w:szCs w:val="22"/>
               </w:rPr>
-            </w:pPr>
-            <w:r>
-              <w:rPr>
-                <w:rFonts w:asciiTheme="minorHAnsi" w:hAnsiTheme="minorHAnsi"/>
-                <w:sz w:val="22"/>
-                <w:szCs w:val="22"/>
-              </w:rPr>
-              <w:t>Hackathon</w:t>
-            </w:r>
-            <w:r>
-              <w:rPr>
-                <w:rFonts w:asciiTheme="minorHAnsi" w:hAnsiTheme="minorHAnsi"/>
-                <w:sz w:val="22"/>
-                <w:szCs w:val="22"/>
-              </w:rPr>
-              <w:t xml:space="preserve"> OpenS</w:t>
-            </w:r>
-            <w:r>
-              <w:rPr>
-                <w:rFonts w:asciiTheme="minorHAnsi" w:hAnsiTheme="minorHAnsi"/>
-                <w:sz w:val="22"/>
-                <w:szCs w:val="22"/>
-              </w:rPr>
-              <w:t xml:space="preserve">hift, 2018, </w:t>
+              <w:t xml:space="preserve">Sopra Steria, </w:t>
             </w:r>
             <w:r>
               <w:rPr>
@@ -3329,7 +3259,7 @@
                 <w:sz w:val="22"/>
                 <w:szCs w:val="22"/>
               </w:rPr>
-              <w:t>Sopra Steria, Glasgow</w:t>
+              <w:t>2018.</w:t>
             </w:r>
           </w:p>
           <w:p>
@@ -3347,7 +3277,7 @@
                 <w:sz w:val="22"/>
                 <w:szCs w:val="22"/>
               </w:rPr>
-              <w:t xml:space="preserve">December OCA winner, 2016, </w:t>
+              <w:t xml:space="preserve">December OCA winner, </w:t>
             </w:r>
             <w:r>
               <w:rPr>
@@ -3356,7 +3286,51 @@
                 <w:sz w:val="22"/>
                 <w:szCs w:val="22"/>
               </w:rPr>
-              <w:t>BiP Solutions Ltd, Glasgow</w:t>
+              <w:t xml:space="preserve">BiP Solutions Ltd, </w:t>
+            </w:r>
+            <w:r>
+              <w:rPr>
+                <w:rFonts w:asciiTheme="minorHAnsi" w:hAnsiTheme="minorHAnsi"/>
+                <w:color w:val="808080" w:themeColor="background1" w:themeShade="80"/>
+                <w:sz w:val="22"/>
+                <w:szCs w:val="22"/>
+              </w:rPr>
+              <w:t>2016.</w:t>
+            </w:r>
+          </w:p>
+          <w:p>
+            <w:pPr>
+              <w:rPr>
+                <w:rFonts w:asciiTheme="minorHAnsi" w:hAnsiTheme="minorHAnsi"/>
+                <w:color w:val="808080" w:themeColor="background1" w:themeShade="80"/>
+                <w:sz w:val="22"/>
+                <w:szCs w:val="22"/>
+              </w:rPr>
+            </w:pPr>
+            <w:r>
+              <w:rPr>
+                <w:rFonts w:asciiTheme="minorHAnsi" w:eastAsia="Times New Roman" w:hAnsiTheme="minorHAnsi"/>
+                <w:sz w:val="22"/>
+                <w:szCs w:val="22"/>
+              </w:rPr>
+              <w:t>Upgraded a network company, into a hardware and software company</w:t>
+            </w:r>
+            <w:r>
+              <w:rPr>
+                <w:rFonts w:asciiTheme="minorHAnsi" w:eastAsia="Times New Roman" w:hAnsiTheme="minorHAnsi"/>
+                <w:sz w:val="22"/>
+                <w:szCs w:val="22"/>
+              </w:rPr>
+              <w:t xml:space="preserve">, </w:t>
+            </w:r>
+            <w:r>
+              <w:rPr>
+                <w:rFonts w:asciiTheme="minorHAnsi" w:eastAsia="Times New Roman" w:hAnsiTheme="minorHAnsi"/>
+                <w:color w:val="808080" w:themeColor="background1" w:themeShade="80"/>
+                <w:sz w:val="22"/>
+                <w:szCs w:val="22"/>
+              </w:rPr>
+              <w:t>CityStore, 2014.</w:t>
             </w:r>
           </w:p>
           <w:p>
@@ -3364,17 +3338,31 @@
               <w:rPr>
                 <w:rFonts w:asciiTheme="minorHAnsi" w:hAnsiTheme="minorHAnsi"/>
                 <w:color w:val="808080"/>
-                <w:sz w:val="22"/>
-                <w:szCs w:val="22"/>
-              </w:rPr>
-            </w:pPr>
-            <w:r>
-              <w:rPr>
-                <w:rFonts w:asciiTheme="minorHAnsi" w:hAnsiTheme="minorHAnsi"/>
-                <w:sz w:val="22"/>
-                <w:szCs w:val="22"/>
-              </w:rPr>
-              <w:t xml:space="preserve">Scholarship for excellent performance, 2007, </w:t>
+              </w:rPr>
+            </w:pPr>
+            <w:r>
+              <w:rPr>
+                <w:rFonts w:asciiTheme="minorHAnsi" w:hAnsiTheme="minorHAnsi"/>
+                <w:sz w:val="22"/>
+                <w:szCs w:val="22"/>
+              </w:rPr>
+              <w:t>Scholarship</w:t>
+            </w:r>
+            <w:r>
+              <w:rPr>
+                <w:rFonts w:asciiTheme="minorHAnsi" w:hAnsiTheme="minorHAnsi"/>
+                <w:sz w:val="22"/>
+                <w:szCs w:val="22"/>
+              </w:rPr>
+              <w:t xml:space="preserve"> for excellent performance</w:t>
+            </w:r>
+            <w:r>
+              <w:rPr>
+                <w:rFonts w:asciiTheme="minorHAnsi" w:hAnsiTheme="minorHAnsi"/>
+                <w:sz w:val="22"/>
+                <w:szCs w:val="22"/>
+              </w:rPr>
+              <w:t xml:space="preserve">, </w:t>
             </w:r>
             <w:r>
               <w:rPr>
@@ -3394,23 +3382,30 @@
               </w:rPr>
               <w:t xml:space="preserve"> University of Crete</w:t>
             </w:r>
+            <w:r>
+              <w:rPr>
+                <w:rFonts w:asciiTheme="minorHAnsi" w:hAnsiTheme="minorHAnsi"/>
+                <w:color w:val="808080"/>
+                <w:sz w:val="22"/>
+                <w:szCs w:val="22"/>
+              </w:rPr>
+              <w:t>, 2007.</w:t>
+            </w:r>
           </w:p>
           <w:p>
             <w:pPr>
               <w:rPr>
                 <w:rFonts w:asciiTheme="minorHAnsi" w:hAnsiTheme="minorHAnsi"/>
                 <w:color w:val="808080" w:themeColor="background1" w:themeShade="80"/>
-                <w:sz w:val="22"/>
-                <w:szCs w:val="22"/>
-              </w:rPr>
-            </w:pPr>
-            <w:r>
-              <w:rPr>
-                <w:rFonts w:asciiTheme="minorHAnsi" w:hAnsiTheme="minorHAnsi"/>
-                <w:sz w:val="22"/>
-                <w:szCs w:val="22"/>
-              </w:rPr>
-              <w:t xml:space="preserve">Scholarship for first place in university entrance examination, 2004, </w:t>
+              </w:rPr>
+            </w:pPr>
+            <w:r>
+              <w:rPr>
+                <w:rFonts w:asciiTheme="minorHAnsi" w:hAnsiTheme="minorHAnsi"/>
+                <w:sz w:val="22"/>
+                <w:szCs w:val="22"/>
+              </w:rPr>
+              <w:t xml:space="preserve">Scholarship for first place in university entrance examination, </w:t>
             </w:r>
             <w:r>
               <w:rPr>
@@ -3420,6 +3415,26 @@
                 <w:szCs w:val="22"/>
               </w:rPr>
               <w:t>Eurobank</w:t>
+            </w:r>
+            <w:r>
+              <w:rPr>
+                <w:rFonts w:asciiTheme="minorHAnsi" w:hAnsiTheme="minorHAnsi"/>
+                <w:color w:val="808080" w:themeColor="background1" w:themeShade="80"/>
+                <w:sz w:val="22"/>
+                <w:szCs w:val="22"/>
+              </w:rPr>
+              <w:t>, 200</w:t>
+            </w:r>
+            <w:bookmarkStart w:id="1" w:name="_GoBack"/>
+            <w:bookmarkEnd w:id="1"/>
+            <w:r>
+              <w:rPr>
+                <w:rFonts w:asciiTheme="minorHAnsi" w:hAnsiTheme="minorHAnsi"/>
+                <w:color w:val="808080" w:themeColor="background1" w:themeShade="80"/>
+                <w:sz w:val="22"/>
+                <w:szCs w:val="22"/>
+              </w:rPr>
+              <w:t>4.</w:t>
             </w:r>
           </w:p>
           <w:p>
@@ -4356,7 +4371,7 @@
 </file>
 
 <file path=customXml/itemProps1.xml><?xml version="1.0" encoding="utf-8"?>
-<ds:datastoreItem xmlns:ds="http://schemas.openxmlformats.org/officeDocument/2006/customXml" ds:itemID="{E77CF0ED-1F4E-0442-B8B5-AFE42226215A}">
+<ds:datastoreItem xmlns:ds="http://schemas.openxmlformats.org/officeDocument/2006/customXml" ds:itemID="{05D434ED-3747-DC41-A58C-D1012D8BDFBA}">
   <ds:schemaRefs>
     <ds:schemaRef ds:uri="http://schemas.openxmlformats.org/officeDocument/2006/bibliography"/>
   </ds:schemaRefs>

</xml_diff>

<commit_message>
Add jacoco into technologies/frameworks
</commit_message>
<xml_diff>
--- a/Konstantinos Bonis Resume.docx
+++ b/Konstantinos Bonis Resume.docx
@@ -669,7 +669,43 @@
                 <w:sz w:val="22"/>
                 <w:szCs w:val="22"/>
               </w:rPr>
-              <w:t>Junit, Cucumber, CAS, Swing, Multithreading, Client-Server, TCP/IP Sockets</w:t>
+              <w:t>Junit, Cucumber</w:t>
+            </w:r>
+            <w:r>
+              <w:rPr>
+                <w:rFonts w:asciiTheme="minorHAnsi" w:hAnsiTheme="minorHAnsi"/>
+                <w:sz w:val="22"/>
+                <w:szCs w:val="22"/>
+              </w:rPr>
+              <w:t xml:space="preserve">, </w:t>
+            </w:r>
+            <w:proofErr w:type="spellStart"/>
+            <w:r>
+              <w:rPr>
+                <w:rFonts w:asciiTheme="minorHAnsi" w:hAnsiTheme="minorHAnsi"/>
+                <w:sz w:val="22"/>
+                <w:szCs w:val="22"/>
+              </w:rPr>
+              <w:t>Jacoco</w:t>
+            </w:r>
+            <w:proofErr w:type="spellEnd"/>
+            <w:r>
+              <w:rPr>
+                <w:rFonts w:asciiTheme="minorHAnsi" w:hAnsiTheme="minorHAnsi"/>
+                <w:sz w:val="22"/>
+                <w:szCs w:val="22"/>
+              </w:rPr>
+              <w:t>, CAS</w:t>
+            </w:r>
+            <w:bookmarkStart w:id="0" w:name="_GoBack"/>
+            <w:bookmarkEnd w:id="0"/>
+            <w:r>
+              <w:rPr>
+                <w:rFonts w:asciiTheme="minorHAnsi" w:hAnsiTheme="minorHAnsi"/>
+                <w:sz w:val="22"/>
+                <w:szCs w:val="22"/>
+              </w:rPr>
+              <w:t>, Swing, Multithreading, Client-Server, TCP/IP Sockets</w:t>
             </w:r>
           </w:p>
           <w:p>
@@ -2011,8 +2047,8 @@
                 <w:szCs w:val="4"/>
               </w:rPr>
             </w:pPr>
-            <w:bookmarkStart w:id="0" w:name="_gjdgxs" w:colFirst="0" w:colLast="0"/>
-            <w:bookmarkEnd w:id="0"/>
+            <w:bookmarkStart w:id="1" w:name="_gjdgxs" w:colFirst="0" w:colLast="0"/>
+            <w:bookmarkEnd w:id="1"/>
             <w:r>
               <w:rPr>
                 <w:rFonts w:asciiTheme="minorHAnsi" w:hAnsiTheme="minorHAnsi"/>
@@ -2120,7 +2156,21 @@
               <w:rPr>
                 <w:rFonts w:asciiTheme="minorHAnsi" w:eastAsia="Times New Roman" w:hAnsiTheme="minorHAnsi"/>
               </w:rPr>
-              <w:t>NHS Locsan (remote)</w:t>
+              <w:t xml:space="preserve">NHS </w:t>
+            </w:r>
+            <w:proofErr w:type="spellStart"/>
+            <w:r>
+              <w:rPr>
+                <w:rFonts w:asciiTheme="minorHAnsi" w:eastAsia="Times New Roman" w:hAnsiTheme="minorHAnsi"/>
+              </w:rPr>
+              <w:t>Locsan</w:t>
+            </w:r>
+            <w:proofErr w:type="spellEnd"/>
+            <w:r>
+              <w:rPr>
+                <w:rFonts w:asciiTheme="minorHAnsi" w:eastAsia="Times New Roman" w:hAnsiTheme="minorHAnsi"/>
+              </w:rPr>
+              <w:t xml:space="preserve"> (remote)</w:t>
             </w:r>
           </w:p>
           <w:p>
@@ -2498,8 +2548,6 @@
               </w:rPr>
               <w:t>, REST API</w:t>
             </w:r>
-            <w:bookmarkStart w:id="1" w:name="_GoBack"/>
-            <w:bookmarkEnd w:id="1"/>
             <w:r>
               <w:rPr>
                 <w:rFonts w:asciiTheme="minorHAnsi" w:eastAsia="Times New Roman" w:hAnsiTheme="minorHAnsi"/>
@@ -2526,8 +2574,17 @@
                 <w:rFonts w:asciiTheme="minorHAnsi" w:eastAsia="Times New Roman" w:hAnsiTheme="minorHAnsi"/>
                 <w:color w:val="808080" w:themeColor="background1" w:themeShade="80"/>
               </w:rPr>
-              <w:t>, VirtualBox</w:t>
-            </w:r>
+              <w:t xml:space="preserve">, </w:t>
+            </w:r>
+            <w:proofErr w:type="spellStart"/>
+            <w:r>
+              <w:rPr>
+                <w:rFonts w:asciiTheme="minorHAnsi" w:eastAsia="Times New Roman" w:hAnsiTheme="minorHAnsi"/>
+                <w:color w:val="808080" w:themeColor="background1" w:themeShade="80"/>
+              </w:rPr>
+              <w:t>VirtualBox</w:t>
+            </w:r>
+            <w:proofErr w:type="spellEnd"/>
           </w:p>
           <w:p>
             <w:pPr>
@@ -3303,8 +3360,6 @@
             <w:pPr>
               <w:rPr>
                 <w:rFonts w:asciiTheme="minorHAnsi" w:hAnsiTheme="minorHAnsi"/>
-                <w:sz w:val="22"/>
-                <w:szCs w:val="22"/>
               </w:rPr>
             </w:pPr>
             <w:r>
@@ -3339,8 +3394,6 @@
               <w:rPr>
                 <w:rFonts w:asciiTheme="minorHAnsi" w:hAnsiTheme="minorHAnsi"/>
                 <w:color w:val="808080" w:themeColor="background1" w:themeShade="80"/>
-                <w:sz w:val="22"/>
-                <w:szCs w:val="22"/>
               </w:rPr>
             </w:pPr>
             <w:r>
@@ -3375,8 +3428,6 @@
               <w:rPr>
                 <w:rFonts w:asciiTheme="minorHAnsi" w:hAnsiTheme="minorHAnsi"/>
                 <w:color w:val="808080" w:themeColor="background1" w:themeShade="80"/>
-                <w:sz w:val="22"/>
-                <w:szCs w:val="22"/>
               </w:rPr>
             </w:pPr>
             <w:r>
@@ -4428,7 +4479,7 @@
 </file>
 
 <file path=customXml/itemProps1.xml><?xml version="1.0" encoding="utf-8"?>
-<ds:datastoreItem xmlns:ds="http://schemas.openxmlformats.org/officeDocument/2006/customXml" ds:itemID="{79B64BB7-25B3-4E40-AC48-385392D21B5B}">
+<ds:datastoreItem xmlns:ds="http://schemas.openxmlformats.org/officeDocument/2006/customXml" ds:itemID="{5546AC2E-4213-404A-A4E4-40B69BF38B13}">
   <ds:schemaRefs>
     <ds:schemaRef ds:uri="http://schemas.openxmlformats.org/officeDocument/2006/bibliography"/>
   </ds:schemaRefs>

</xml_diff>

<commit_message>
Add serverless and reorder devops tools
</commit_message>
<xml_diff>
--- a/Konstantinos Bonis Resume.docx
+++ b/Konstantinos Bonis Resume.docx
@@ -679,8 +679,6 @@
               </w:rPr>
               <w:t>, Jacoco</w:t>
             </w:r>
-            <w:bookmarkStart w:id="0" w:name="_GoBack"/>
-            <w:bookmarkEnd w:id="0"/>
             <w:r>
               <w:rPr>
                 <w:rFonts w:asciiTheme="minorHAnsi" w:hAnsiTheme="minorHAnsi"/>
@@ -916,7 +914,7 @@
                 <w:sz w:val="22"/>
                 <w:szCs w:val="22"/>
               </w:rPr>
-              <w:t>GIT, Jenkins</w:t>
+              <w:t>GIT</w:t>
             </w:r>
             <w:r>
               <w:rPr>
@@ -932,14 +930,6 @@
                 <w:sz w:val="22"/>
                 <w:szCs w:val="22"/>
               </w:rPr>
-              <w:t>, Kubernetes</w:t>
-            </w:r>
-            <w:r>
-              <w:rPr>
-                <w:rFonts w:asciiTheme="minorHAnsi" w:hAnsiTheme="minorHAnsi"/>
-                <w:sz w:val="22"/>
-                <w:szCs w:val="22"/>
-              </w:rPr>
               <w:t>, AWS,</w:t>
             </w:r>
             <w:r>
@@ -973,6 +963,16 @@
                 <w:szCs w:val="22"/>
               </w:rPr>
               <w:t>, Linux</w:t>
+            </w:r>
+            <w:bookmarkStart w:id="0" w:name="_GoBack"/>
+            <w:bookmarkEnd w:id="0"/>
+            <w:r>
+              <w:rPr>
+                <w:rFonts w:asciiTheme="minorHAnsi" w:hAnsiTheme="minorHAnsi"/>
+                <w:sz w:val="22"/>
+                <w:szCs w:val="22"/>
+              </w:rPr>
+              <w:t>, Jenkins</w:t>
             </w:r>
             <w:r>
               <w:rPr>
@@ -1093,7 +1093,23 @@
                 <w:sz w:val="22"/>
                 <w:szCs w:val="22"/>
               </w:rPr>
-              <w:t>Agile, Microservices,</w:t>
+              <w:t>Agile, Microservices</w:t>
+            </w:r>
+            <w:r>
+              <w:rPr>
+                <w:rFonts w:asciiTheme="minorHAnsi" w:hAnsiTheme="minorHAnsi"/>
+                <w:sz w:val="22"/>
+                <w:szCs w:val="22"/>
+              </w:rPr>
+              <w:t>, Serverless</w:t>
+            </w:r>
+            <w:r>
+              <w:rPr>
+                <w:rFonts w:asciiTheme="minorHAnsi" w:hAnsiTheme="minorHAnsi"/>
+                <w:sz w:val="22"/>
+                <w:szCs w:val="22"/>
+              </w:rPr>
+              <w:t>,</w:t>
             </w:r>
             <w:r>
               <w:rPr>
@@ -4469,7 +4485,7 @@
 </file>
 
 <file path=customXml/itemProps1.xml><?xml version="1.0" encoding="utf-8"?>
-<ds:datastoreItem xmlns:ds="http://schemas.openxmlformats.org/officeDocument/2006/customXml" ds:itemID="{251AC53C-C3BB-9946-8027-6E8BA2A1C332}">
+<ds:datastoreItem xmlns:ds="http://schemas.openxmlformats.org/officeDocument/2006/customXml" ds:itemID="{9CDB2875-5D84-1F42-8FED-5CAD607AD58A}">
   <ds:schemaRefs>
     <ds:schemaRef ds:uri="http://schemas.openxmlformats.org/officeDocument/2006/bibliography"/>
   </ds:schemaRefs>

</xml_diff>